<commit_message>
Update date on April 12th, Did standup for April 15th
</commit_message>
<xml_diff>
--- a/DailyReports/DM_April12th.docx
+++ b/DailyReports/DM_April12th.docx
@@ -12,8 +12,13 @@
         <w:t xml:space="preserve">April </w:t>
       </w:r>
       <w:r>
-        <w:t>10</w:t>
-      </w:r>
+        <w:t>1</w:t>
+      </w:r>
+      <w:r>
+        <w:t>2</w:t>
+      </w:r>
+      <w:bookmarkStart w:id="0" w:name="_GoBack"/>
+      <w:bookmarkEnd w:id="0"/>
       <w:r>
         <w:t>, 2019</w:t>
       </w:r>
@@ -264,8 +269,6 @@
       <w:r>
         <w:t>UI mockups for heads up display</w:t>
       </w:r>
-      <w:bookmarkStart w:id="0" w:name="_GoBack"/>
-      <w:bookmarkEnd w:id="0"/>
     </w:p>
     <w:p>
       <w:pPr>

</xml_diff>